<commit_message>
everything broke again so fixed it
</commit_message>
<xml_diff>
--- a/A1 Development Log & testing.docx
+++ b/A1 Development Log & testing.docx
@@ -83,6 +83,9 @@
     </w:p>
     <w:p>
       <w:r>
+        <w:rPr>
+          <w:noProof/>
+        </w:rPr>
         <w:drawing>
           <wp:inline distT="0" distB="0" distL="0" distR="0" wp14:anchorId="53F6624D" wp14:editId="15AA132C">
             <wp:extent cx="2947182" cy="1675381"/>
@@ -513,16 +516,28 @@
                 <w:color w:val="000000" w:themeColor="text1"/>
               </w:rPr>
             </w:pPr>
-            <w:r>
+          </w:p>
+        </w:tc>
+      </w:tr>
+      <w:tr>
+        <w:tc>
+          <w:tcPr>
+            <w:tcW w:w="4508" w:type="dxa"/>
+          </w:tcPr>
+          <w:p>
+            <w:pPr>
               <w:rPr>
                 <w:color w:val="000000" w:themeColor="text1"/>
               </w:rPr>
-              <w:t>However the user cannot see what button they have just pressed, this is something I will work to add to ensure they fully understand the website.</w:t>
-            </w:r>
-          </w:p>
-        </w:tc>
-      </w:tr>
-      <w:tr>
+            </w:pPr>
+            <w:r>
+              <w:rPr>
+                <w:color w:val="000000" w:themeColor="text1"/>
+              </w:rPr>
+              <w:t>Match between system and real world</w:t>
+            </w:r>
+          </w:p>
+        </w:tc>
         <w:tc>
           <w:tcPr>
             <w:tcW w:w="4508" w:type="dxa"/>
@@ -537,64 +552,74 @@
               <w:rPr>
                 <w:color w:val="000000" w:themeColor="text1"/>
               </w:rPr>
-              <w:t>Match between system and real world</w:t>
-            </w:r>
-          </w:p>
-        </w:tc>
-        <w:tc>
-          <w:tcPr>
-            <w:tcW w:w="4508" w:type="dxa"/>
-          </w:tcPr>
-          <w:p>
-            <w:pPr>
+              <w:t>My website somewhat appease to real world standards using very familiar words</w:t>
+            </w:r>
+            <w:r>
               <w:rPr>
                 <w:color w:val="000000" w:themeColor="text1"/>
               </w:rPr>
-            </w:pPr>
+              <w:t xml:space="preserve"> throughout the website especially with the buttons and headings</w:t>
+            </w:r>
             <w:r>
               <w:rPr>
                 <w:color w:val="000000" w:themeColor="text1"/>
               </w:rPr>
-              <w:t>My website somewhat appease to real world standards using very familiar words</w:t>
-            </w:r>
-            <w:r>
+              <w:t xml:space="preserve"> easily allowing the users to quickly gather what something does, where they, are to get somewhere etc.#</w:t>
+            </w:r>
+          </w:p>
+          <w:p>
+            <w:pPr>
               <w:rPr>
                 <w:color w:val="000000" w:themeColor="text1"/>
               </w:rPr>
-              <w:t xml:space="preserve"> throughout the website especially with the buttons and headings</w:t>
-            </w:r>
-            <w:r>
+            </w:pPr>
+          </w:p>
+          <w:p>
+            <w:pPr>
               <w:rPr>
                 <w:color w:val="000000" w:themeColor="text1"/>
               </w:rPr>
-              <w:t xml:space="preserve"> easily allowing the users to quickly gather what something does, where they, are to get somewhere etc.#</w:t>
-            </w:r>
-          </w:p>
-          <w:p>
-            <w:pPr>
+            </w:pPr>
+            <w:r>
               <w:rPr>
                 <w:color w:val="000000" w:themeColor="text1"/>
               </w:rPr>
-            </w:pPr>
-          </w:p>
-          <w:p>
-            <w:pPr>
+              <w:t xml:space="preserve">However, currently </w:t>
+            </w:r>
+            <w:r>
               <w:rPr>
                 <w:color w:val="000000" w:themeColor="text1"/>
               </w:rPr>
-            </w:pPr>
-            <w:r>
+              <w:t>the buttons do not look like buttons while more closely to just plain text with no real indicator that clicking them does anything, this can easily confuse the users so because of this I will have to have these buttons resemble clickable buttons.</w:t>
+            </w:r>
+          </w:p>
+          <w:p>
+            <w:pPr>
               <w:rPr>
                 <w:color w:val="000000" w:themeColor="text1"/>
               </w:rPr>
-              <w:t xml:space="preserve">However, currently </w:t>
-            </w:r>
-            <w:r>
-              <w:rPr>
-                <w:color w:val="000000" w:themeColor="text1"/>
-              </w:rPr>
-              <w:t>the buttons do not look like buttons while more closely to just plain text with no real indicator that clicking them does anything, this can easily confuse the users so because of this I will have to have these buttons resemble clickable buttons.</w:t>
-            </w:r>
+            </w:pPr>
+          </w:p>
+          <w:p>
+            <w:pPr>
+              <w:rPr>
+                <w:color w:val="4EA72E" w:themeColor="accent6"/>
+              </w:rPr>
+            </w:pPr>
+            <w:r>
+              <w:rPr>
+                <w:color w:val="4EA72E" w:themeColor="accent6"/>
+              </w:rPr>
+              <w:t xml:space="preserve">Added boxes to the buttons and made the nav bar smaller for </w:t>
+            </w:r>
+            <w:proofErr w:type="spellStart"/>
+            <w:r>
+              <w:rPr>
+                <w:color w:val="4EA72E" w:themeColor="accent6"/>
+              </w:rPr>
+              <w:t>professinalism</w:t>
+            </w:r>
+            <w:proofErr w:type="spellEnd"/>
           </w:p>
         </w:tc>
       </w:tr>
@@ -724,6 +749,26 @@
               <w:t>Some issues within my site would be some of the background are a bit random and don’t match up which can confuse the user</w:t>
             </w:r>
           </w:p>
+          <w:p>
+            <w:pPr>
+              <w:rPr>
+                <w:color w:val="000000" w:themeColor="text1"/>
+              </w:rPr>
+            </w:pPr>
+          </w:p>
+          <w:p>
+            <w:pPr>
+              <w:rPr>
+                <w:color w:val="4EA72E" w:themeColor="accent6"/>
+              </w:rPr>
+            </w:pPr>
+            <w:r>
+              <w:rPr>
+                <w:color w:val="4EA72E" w:themeColor="accent6"/>
+              </w:rPr>
+              <w:t>Backgrounds are now a bit more consistent</w:t>
+            </w:r>
+          </w:p>
         </w:tc>
       </w:tr>
       <w:tr>
@@ -768,6 +813,26 @@
               <w:t>doesn’t have any error prevention which is necessary for my form to inform the user that they need to fill in all the different boxes so that they can submit a request</w:t>
             </w:r>
           </w:p>
+          <w:p>
+            <w:pPr>
+              <w:rPr>
+                <w:color w:val="000000" w:themeColor="text1"/>
+              </w:rPr>
+            </w:pPr>
+          </w:p>
+          <w:p>
+            <w:pPr>
+              <w:rPr>
+                <w:color w:val="000000" w:themeColor="text1"/>
+              </w:rPr>
+            </w:pPr>
+            <w:r>
+              <w:rPr>
+                <w:color w:val="4EA72E" w:themeColor="accent6"/>
+              </w:rPr>
+              <w:t>My website now as error prevention</w:t>
+            </w:r>
+          </w:p>
         </w:tc>
       </w:tr>
       <w:tr>
@@ -934,6 +999,26 @@
                 <w:color w:val="000000" w:themeColor="text1"/>
               </w:rPr>
               <w:t>Again I am yet to incorporate any form of error messages to adding error recovery/ prevention hasn’t been achieved just yet</w:t>
+            </w:r>
+          </w:p>
+          <w:p>
+            <w:pPr>
+              <w:rPr>
+                <w:color w:val="000000" w:themeColor="text1"/>
+              </w:rPr>
+            </w:pPr>
+          </w:p>
+          <w:p>
+            <w:pPr>
+              <w:rPr>
+                <w:color w:val="4EA72E" w:themeColor="accent6"/>
+              </w:rPr>
+            </w:pPr>
+            <w:r>
+              <w:rPr>
+                <w:color w:val="4EA72E" w:themeColor="accent6"/>
+              </w:rPr>
+              <w:t>Added error recovery in the form</w:t>
             </w:r>
           </w:p>
         </w:tc>
@@ -1037,7 +1122,14 @@
         <w:rPr>
           <w:color w:val="000000" w:themeColor="text1"/>
         </w:rPr>
-        <w:t xml:space="preserve"> finally my text colour sometimes </w:t>
+        <w:t xml:space="preserve"> finally my text colour </w:t>
+      </w:r>
+      <w:r>
+        <w:rPr>
+          <w:color w:val="000000" w:themeColor="text1"/>
+        </w:rPr>
+        <w:lastRenderedPageBreak/>
+        <w:t xml:space="preserve">sometimes </w:t>
       </w:r>
       <w:r>
         <w:rPr>
@@ -1096,51 +1188,470 @@
           <w:iCs/>
           <w:color w:val="EE0000"/>
         </w:rPr>
-        <w:lastRenderedPageBreak/>
         <w:t xml:space="preserve">Explain your theme and the assets used, features and functionalities and why they work as per theory. Remember to reference your assets (i.e. images etc) </w:t>
       </w:r>
     </w:p>
     <w:p>
       <w:pPr>
         <w:rPr>
-          <w:i/>
-          <w:iCs/>
-          <w:color w:val="000000" w:themeColor="text1"/>
-        </w:rPr>
-      </w:pPr>
-      <w:r>
-        <w:rPr>
-          <w:i/>
-          <w:iCs/>
-          <w:color w:val="000000" w:themeColor="text1"/>
-        </w:rPr>
-        <w:t>My overall theme was a winter/ northern snowy theme</w:t>
-      </w:r>
-      <w:r>
-        <w:rPr>
-          <w:i/>
-          <w:iCs/>
-          <w:color w:val="000000" w:themeColor="text1"/>
-        </w:rPr>
-        <w:t xml:space="preserve">, I chose this </w:t>
-      </w:r>
-      <w:proofErr w:type="spellStart"/>
-      <w:r>
-        <w:rPr>
-          <w:i/>
-          <w:iCs/>
-          <w:color w:val="000000" w:themeColor="text1"/>
-        </w:rPr>
-        <w:t>oppse</w:t>
-      </w:r>
-      <w:proofErr w:type="spellEnd"/>
-      <w:r>
-        <w:rPr>
-          <w:i/>
-          <w:iCs/>
-          <w:color w:val="000000" w:themeColor="text1"/>
-        </w:rPr>
-        <w:t xml:space="preserve"> to my previous idea as</w:t>
+          <w:b/>
+          <w:bCs/>
+          <w:color w:val="000000" w:themeColor="text1"/>
+          <w:u w:val="single"/>
+        </w:rPr>
+      </w:pPr>
+      <w:r>
+        <w:rPr>
+          <w:b/>
+          <w:bCs/>
+          <w:color w:val="000000" w:themeColor="text1"/>
+          <w:u w:val="single"/>
+        </w:rPr>
+        <w:t>theme</w:t>
+      </w:r>
+    </w:p>
+    <w:p>
+      <w:pPr>
+        <w:rPr>
+          <w:color w:val="000000" w:themeColor="text1"/>
+        </w:rPr>
+      </w:pPr>
+      <w:r>
+        <w:rPr>
+          <w:color w:val="000000" w:themeColor="text1"/>
+        </w:rPr>
+        <w:t xml:space="preserve">My overall </w:t>
+      </w:r>
+      <w:r>
+        <w:rPr>
+          <w:color w:val="000000" w:themeColor="text1"/>
+        </w:rPr>
+        <w:t>style</w:t>
+      </w:r>
+      <w:r>
+        <w:rPr>
+          <w:color w:val="000000" w:themeColor="text1"/>
+        </w:rPr>
+        <w:t xml:space="preserve"> was a winter/ northern snowy theme</w:t>
+      </w:r>
+      <w:r>
+        <w:rPr>
+          <w:color w:val="000000" w:themeColor="text1"/>
+        </w:rPr>
+        <w:t xml:space="preserve">, </w:t>
+      </w:r>
+      <w:r>
+        <w:rPr>
+          <w:color w:val="000000" w:themeColor="text1"/>
+        </w:rPr>
+        <w:t>With much colder but inviting colours and fonts, the fonts colours and images all work together to create a very warm, captivating and welcoming design to grab the users attention when they first access the website, especially with the target audience being an older generation due to that audience using holiday homes more often.</w:t>
+      </w:r>
+    </w:p>
+    <w:p>
+      <w:pPr>
+        <w:rPr>
+          <w:b/>
+          <w:bCs/>
+          <w:color w:val="000000" w:themeColor="text1"/>
+          <w:u w:val="single"/>
+        </w:rPr>
+      </w:pPr>
+      <w:r>
+        <w:rPr>
+          <w:b/>
+          <w:bCs/>
+          <w:color w:val="000000" w:themeColor="text1"/>
+          <w:u w:val="single"/>
+        </w:rPr>
+        <w:t>Assets</w:t>
+      </w:r>
+    </w:p>
+    <w:p>
+      <w:pPr>
+        <w:pStyle w:val="ListParagraph"/>
+        <w:numPr>
+          <w:ilvl w:val="0"/>
+          <w:numId w:val="3"/>
+        </w:numPr>
+        <w:rPr>
+          <w:b/>
+          <w:bCs/>
+          <w:color w:val="000000" w:themeColor="text1"/>
+          <w:u w:val="single"/>
+        </w:rPr>
+      </w:pPr>
+      <w:r>
+        <w:rPr>
+          <w:color w:val="000000" w:themeColor="text1"/>
+        </w:rPr>
+        <w:t>Logo.png on the navigation bar, I used my logo here to show new users to my website e</w:t>
+      </w:r>
+      <w:r>
+        <w:rPr>
+          <w:color w:val="000000" w:themeColor="text1"/>
+        </w:rPr>
+        <w:t>ar</w:t>
+      </w:r>
+      <w:r>
+        <w:rPr>
+          <w:color w:val="000000" w:themeColor="text1"/>
+        </w:rPr>
+        <w:t xml:space="preserve">ly on who owns the product and give them a minimal first impression with inviting colours (being my </w:t>
+      </w:r>
+      <w:r>
+        <w:rPr>
+          <w:color w:val="000000" w:themeColor="text1"/>
+        </w:rPr>
+        <w:t>orangery</w:t>
+      </w:r>
+      <w:r>
+        <w:rPr>
+          <w:color w:val="000000" w:themeColor="text1"/>
+        </w:rPr>
+        <w:t xml:space="preserve"> brown to contracts the blue and white colours of the website)</w:t>
+      </w:r>
+      <w:r>
+        <w:rPr>
+          <w:color w:val="000000" w:themeColor="text1"/>
+        </w:rPr>
+        <w:t xml:space="preserve"> catching the user attention early on.</w:t>
+      </w:r>
+    </w:p>
+    <w:p>
+      <w:pPr>
+        <w:pStyle w:val="ListParagraph"/>
+        <w:numPr>
+          <w:ilvl w:val="0"/>
+          <w:numId w:val="3"/>
+        </w:numPr>
+        <w:rPr>
+          <w:b/>
+          <w:bCs/>
+          <w:color w:val="000000" w:themeColor="text1"/>
+          <w:u w:val="single"/>
+        </w:rPr>
+      </w:pPr>
+      <w:r>
+        <w:rPr>
+          <w:color w:val="000000" w:themeColor="text1"/>
+        </w:rPr>
+        <w:t>In my home page I used different rotating images (these all being hue) to show the user the sites of my air b&amp;b early on without taking up too much room in the website keeping the overall design minimalist and efficient to understand.</w:t>
+      </w:r>
+    </w:p>
+    <w:p>
+      <w:pPr>
+        <w:pStyle w:val="ListParagraph"/>
+        <w:numPr>
+          <w:ilvl w:val="0"/>
+          <w:numId w:val="3"/>
+        </w:numPr>
+        <w:rPr>
+          <w:b/>
+          <w:bCs/>
+          <w:color w:val="000000" w:themeColor="text1"/>
+          <w:u w:val="single"/>
+        </w:rPr>
+      </w:pPr>
+      <w:r>
+        <w:rPr>
+          <w:color w:val="000000" w:themeColor="text1"/>
+        </w:rPr>
+        <w:t>My background images for the home page, these being forest view.png, lake.png and bottom_banner.png all work with my home page to create a satisfactory experience for the user to scroll through as well as still meeting with the colours of my page and not standing out, these backgrounds are used to show the user what parts of the air b&amp;b look like.</w:t>
+      </w:r>
+    </w:p>
+    <w:p>
+      <w:pPr>
+        <w:pStyle w:val="ListParagraph"/>
+        <w:numPr>
+          <w:ilvl w:val="0"/>
+          <w:numId w:val="3"/>
+        </w:numPr>
+        <w:rPr>
+          <w:b/>
+          <w:bCs/>
+          <w:color w:val="000000" w:themeColor="text1"/>
+          <w:u w:val="single"/>
+        </w:rPr>
+      </w:pPr>
+      <w:r>
+        <w:rPr>
+          <w:color w:val="000000" w:themeColor="text1"/>
+        </w:rPr>
+        <w:t>Kitchen.png, livingroon.png,bedroom.png and snowmobo.png are all used within the gallery and/or in the about me page to show the user more about the air b&amp;b as well as to just grab the users attention again by standing out from the background by user of contrasting the cold website colours with warmer colours while not standing out from the background too much to look out of place.</w:t>
+      </w:r>
+    </w:p>
+    <w:p>
+      <w:pPr>
+        <w:pStyle w:val="ListParagraph"/>
+        <w:numPr>
+          <w:ilvl w:val="0"/>
+          <w:numId w:val="3"/>
+        </w:numPr>
+        <w:rPr>
+          <w:b/>
+          <w:bCs/>
+          <w:color w:val="000000" w:themeColor="text1"/>
+          <w:u w:val="single"/>
+        </w:rPr>
+      </w:pPr>
+      <w:r>
+        <w:rPr>
+          <w:color w:val="000000" w:themeColor="text1"/>
+        </w:rPr>
+        <w:t>All images used have been source from Microsoft copilot,</w:t>
+      </w:r>
+    </w:p>
+    <w:p>
+      <w:pPr>
+        <w:rPr>
+          <w:b/>
+          <w:bCs/>
+          <w:color w:val="000000" w:themeColor="text1"/>
+          <w:u w:val="single"/>
+        </w:rPr>
+      </w:pPr>
+      <w:r>
+        <w:rPr>
+          <w:b/>
+          <w:bCs/>
+          <w:color w:val="000000" w:themeColor="text1"/>
+          <w:u w:val="single"/>
+        </w:rPr>
+        <w:t>Features and functions</w:t>
+      </w:r>
+    </w:p>
+    <w:p>
+      <w:pPr>
+        <w:pStyle w:val="ListParagraph"/>
+        <w:numPr>
+          <w:ilvl w:val="0"/>
+          <w:numId w:val="4"/>
+        </w:numPr>
+        <w:rPr>
+          <w:b/>
+          <w:bCs/>
+          <w:color w:val="000000" w:themeColor="text1"/>
+          <w:u w:val="single"/>
+        </w:rPr>
+      </w:pPr>
+      <w:r>
+        <w:rPr>
+          <w:color w:val="000000" w:themeColor="text1"/>
+        </w:rPr>
+        <w:t>Navigation bar, a necessary function for my website to function properly allowing people using it to be able to easily navigate through the different pages and allow complete free movement through the different pages, uses a mix of display flex and unordered lists in a collum to achieve its overall cantered design.</w:t>
+      </w:r>
+    </w:p>
+    <w:p>
+      <w:pPr>
+        <w:pStyle w:val="ListParagraph"/>
+        <w:numPr>
+          <w:ilvl w:val="0"/>
+          <w:numId w:val="4"/>
+        </w:numPr>
+        <w:rPr>
+          <w:b/>
+          <w:bCs/>
+          <w:color w:val="000000" w:themeColor="text1"/>
+          <w:u w:val="single"/>
+        </w:rPr>
+      </w:pPr>
+      <w:r>
+        <w:rPr>
+          <w:color w:val="000000" w:themeColor="text1"/>
+        </w:rPr>
+        <w:lastRenderedPageBreak/>
+        <w:t xml:space="preserve">Throughout I have used media queries </w:t>
+      </w:r>
+      <w:r>
+        <w:rPr>
+          <w:color w:val="000000" w:themeColor="text1"/>
+        </w:rPr>
+        <w:t>with a max-width of between 1200-600pxs as these are the standards for smaller devices that are used, this allows me to either change the layout of certain pages or sizes of assets to fit in a more mobile centred environment</w:t>
+      </w:r>
+    </w:p>
+    <w:p>
+      <w:pPr>
+        <w:pStyle w:val="ListParagraph"/>
+        <w:numPr>
+          <w:ilvl w:val="0"/>
+          <w:numId w:val="4"/>
+        </w:numPr>
+        <w:rPr>
+          <w:b/>
+          <w:bCs/>
+          <w:color w:val="000000" w:themeColor="text1"/>
+          <w:u w:val="single"/>
+        </w:rPr>
+      </w:pPr>
+      <w:r>
+        <w:rPr>
+          <w:color w:val="000000" w:themeColor="text1"/>
+        </w:rPr>
+        <w:t>In my site I use different buttons with hover effects, I use the hover effects to have the background colour and text colour of the buttons change to white and the text colour to change to black and get underlines, the mouse also turns into a click, I did this to show the user what they are currently about to do and where they are about to go, to give feedback in the sites current state of the site. The buttons have white texts, a transparent background and a blue outline, these buttons are used to show users that they can interact with the system and to take in user inputs.</w:t>
+      </w:r>
+    </w:p>
+    <w:p>
+      <w:pPr>
+        <w:pStyle w:val="ListParagraph"/>
+        <w:numPr>
+          <w:ilvl w:val="0"/>
+          <w:numId w:val="4"/>
+        </w:numPr>
+        <w:rPr>
+          <w:b/>
+          <w:bCs/>
+          <w:color w:val="000000" w:themeColor="text1"/>
+          <w:u w:val="single"/>
+        </w:rPr>
+      </w:pPr>
+      <w:r>
+        <w:rPr>
+          <w:color w:val="000000" w:themeColor="text1"/>
+        </w:rPr>
+        <w:t xml:space="preserve">I use a form in my site to allow the users to give contact details, a date and a message to the site to request a time to stay, I did this using a form and different input fields and text areas with the required attribute to give the users a warning if they try to submit it without putting anything in, I used ghost white for the background of the input fields with black text, outline and a </w:t>
+      </w:r>
+      <w:r>
+        <w:rPr>
+          <w:color w:val="000000" w:themeColor="text1"/>
+        </w:rPr>
+        <w:t>Libre Baskerville</w:t>
+      </w:r>
+      <w:r>
+        <w:rPr>
+          <w:color w:val="000000" w:themeColor="text1"/>
+        </w:rPr>
+        <w:t xml:space="preserve"> font to differ from the rest of the website to show the user it is a slight different interaction.</w:t>
+      </w:r>
+    </w:p>
+    <w:p>
+      <w:pPr>
+        <w:pStyle w:val="ListParagraph"/>
+        <w:numPr>
+          <w:ilvl w:val="0"/>
+          <w:numId w:val="4"/>
+        </w:numPr>
+        <w:rPr>
+          <w:b/>
+          <w:bCs/>
+          <w:color w:val="000000" w:themeColor="text1"/>
+          <w:u w:val="single"/>
+        </w:rPr>
+      </w:pPr>
+      <w:r>
+        <w:rPr>
+          <w:color w:val="000000" w:themeColor="text1"/>
+        </w:rPr>
+        <w:t>The map api is used to show the user where to find us, it uses the iframe ad section functions used to position it to the centre using display flex, and give it a size using width.</w:t>
+      </w:r>
+    </w:p>
+    <w:p>
+      <w:pPr>
+        <w:rPr>
+          <w:b/>
+          <w:bCs/>
+          <w:color w:val="000000" w:themeColor="text1"/>
+          <w:u w:val="single"/>
+        </w:rPr>
+      </w:pPr>
+      <w:r>
+        <w:rPr>
+          <w:b/>
+          <w:bCs/>
+          <w:color w:val="000000" w:themeColor="text1"/>
+          <w:u w:val="single"/>
+        </w:rPr>
+        <w:t xml:space="preserve">Theory </w:t>
+      </w:r>
+    </w:p>
+    <w:p>
+      <w:pPr>
+        <w:pStyle w:val="ListParagraph"/>
+        <w:numPr>
+          <w:ilvl w:val="0"/>
+          <w:numId w:val="5"/>
+        </w:numPr>
+        <w:rPr>
+          <w:b/>
+          <w:bCs/>
+          <w:color w:val="000000" w:themeColor="text1"/>
+          <w:u w:val="single"/>
+        </w:rPr>
+      </w:pPr>
+      <w:r>
+        <w:rPr>
+          <w:color w:val="000000" w:themeColor="text1"/>
+        </w:rPr>
+        <w:t>Throughout my website I have utilised high contrast such as black on white background or vice versa to improve readability and usability in accordance with accessibility guidelines</w:t>
+      </w:r>
+    </w:p>
+    <w:p>
+      <w:pPr>
+        <w:pStyle w:val="ListParagraph"/>
+        <w:numPr>
+          <w:ilvl w:val="0"/>
+          <w:numId w:val="5"/>
+        </w:numPr>
+        <w:rPr>
+          <w:b/>
+          <w:bCs/>
+          <w:color w:val="000000" w:themeColor="text1"/>
+          <w:u w:val="single"/>
+        </w:rPr>
+      </w:pPr>
+      <w:r>
+        <w:rPr>
+          <w:color w:val="000000" w:themeColor="text1"/>
+        </w:rPr>
+        <w:t>My site dynamically adapts to different screen sizes by using different medias queries and percentage sizes of assets to change how my site looks at a given size, this adheres to the responsive design theory by eliminating the need for separate sites to incorporate different devices.</w:t>
+      </w:r>
+    </w:p>
+    <w:p>
+      <w:pPr>
+        <w:pStyle w:val="ListParagraph"/>
+        <w:numPr>
+          <w:ilvl w:val="0"/>
+          <w:numId w:val="5"/>
+        </w:numPr>
+        <w:rPr>
+          <w:b/>
+          <w:bCs/>
+          <w:color w:val="000000" w:themeColor="text1"/>
+          <w:u w:val="single"/>
+        </w:rPr>
+      </w:pPr>
+      <w:r>
+        <w:rPr>
+          <w:color w:val="000000" w:themeColor="text1"/>
+        </w:rPr>
+        <w:t>My navigation bar is accessible responding easily to mobile devices formats, as well as this my sites navigation is also very simplicit so the user doesn’t need to remember too many functions to use finally my navigation is consistent throughout the entire site keeping its see through black colour and shadows, these all meet the navigation design principles.</w:t>
+      </w:r>
+    </w:p>
+    <w:p>
+      <w:pPr>
+        <w:pStyle w:val="ListParagraph"/>
+        <w:numPr>
+          <w:ilvl w:val="0"/>
+          <w:numId w:val="5"/>
+        </w:numPr>
+        <w:rPr>
+          <w:b/>
+          <w:bCs/>
+          <w:color w:val="000000" w:themeColor="text1"/>
+          <w:u w:val="single"/>
+        </w:rPr>
+      </w:pPr>
+      <w:r>
+        <w:rPr>
+          <w:color w:val="000000" w:themeColor="text1"/>
+        </w:rPr>
+        <w:t xml:space="preserve">Finally my website meets a range of different ux/ui theory’s such as hicks law due to the simple navigation, Fitts law with bigger interactable for the users, improving accessibility and millers law where my sites pages are very simple </w:t>
+      </w:r>
+      <w:r>
+        <w:rPr>
+          <w:color w:val="000000" w:themeColor="text1"/>
+        </w:rPr>
+        <w:lastRenderedPageBreak/>
+        <w:t xml:space="preserve">through out with minimal complexity making it far easier for users to understand, use and remember. </w:t>
       </w:r>
     </w:p>
     <w:p>
@@ -1620,11 +2131,9 @@
                 <w:numId w:val="1"/>
               </w:numPr>
             </w:pPr>
-            <w:proofErr w:type="spellStart"/>
-            <w:r>
-              <w:t>Javascript</w:t>
-            </w:r>
-            <w:proofErr w:type="spellEnd"/>
+            <w:r>
+              <w:t>JavaScript</w:t>
+            </w:r>
             <w:r>
               <w:t xml:space="preserve"> – completed</w:t>
             </w:r>
@@ -1734,10 +2243,7 @@
           </w:tcPr>
           <w:p>
             <w:r>
-              <w:t>In this sprint I</w:t>
-            </w:r>
-            <w:r>
-              <w:t xml:space="preserve"> fully completed the home page and started the about me page (navigation still not completed as all pages are yet to be done) as well as this I set up my map API in the about page though not utilizing any CSS to have it look good yet, a bit of a slow week as mostly focused on finishing the home page so that I can have the latter part of this assignment to focus on the other pages</w:t>
+              <w:t>In this sprint I fully completed the home page and started the about me page (navigation still not completed as all pages are yet to be done) as well as this I set up my map API in the about page though not utilizing any CSS to have it look good yet, a bit of a slow week as mostly focused on finishing the home page so that I can have the latter part of this assignment to focus on the other pages</w:t>
             </w:r>
           </w:p>
         </w:tc>
@@ -2165,6 +2671,252 @@
         </w:rPr>
       </w:pPr>
     </w:p>
+    <w:tbl>
+      <w:tblPr>
+        <w:tblStyle w:val="TableGrid"/>
+        <w:tblW w:w="9209" w:type="dxa"/>
+        <w:tblLook w:val="04A0" w:firstRow="1" w:lastRow="0" w:firstColumn="1" w:lastColumn="0" w:noHBand="0" w:noVBand="1"/>
+      </w:tblPr>
+      <w:tblGrid>
+        <w:gridCol w:w="3683"/>
+        <w:gridCol w:w="5526"/>
+      </w:tblGrid>
+      <w:tr>
+        <w:tc>
+          <w:tcPr>
+            <w:tcW w:w="9209" w:type="dxa"/>
+            <w:gridSpan w:val="2"/>
+          </w:tcPr>
+          <w:p>
+            <w:pPr>
+              <w:pStyle w:val="Heading2"/>
+              <w:rPr>
+                <w:b/>
+                <w:bCs/>
+              </w:rPr>
+            </w:pPr>
+            <w:r>
+              <w:rPr>
+                <w:b/>
+                <w:bCs/>
+              </w:rPr>
+              <w:t>Sprint</w:t>
+            </w:r>
+            <w:r>
+              <w:rPr>
+                <w:b/>
+                <w:bCs/>
+              </w:rPr>
+              <w:t xml:space="preserve"> </w:t>
+            </w:r>
+            <w:r>
+              <w:rPr>
+                <w:b/>
+                <w:bCs/>
+              </w:rPr>
+              <w:t>5</w:t>
+            </w:r>
+          </w:p>
+        </w:tc>
+      </w:tr>
+      <w:tr>
+        <w:tc>
+          <w:tcPr>
+            <w:tcW w:w="9209" w:type="dxa"/>
+            <w:gridSpan w:val="2"/>
+            <w:shd w:val="clear" w:color="auto" w:fill="D9D9D9" w:themeFill="background1" w:themeFillShade="D9"/>
+          </w:tcPr>
+          <w:p/>
+        </w:tc>
+      </w:tr>
+      <w:tr>
+        <w:tc>
+          <w:tcPr>
+            <w:tcW w:w="9209" w:type="dxa"/>
+            <w:gridSpan w:val="2"/>
+          </w:tcPr>
+          <w:p>
+            <w:pPr>
+              <w:pStyle w:val="Heading3"/>
+            </w:pPr>
+            <w:r>
+              <w:t>Cycle Overview</w:t>
+            </w:r>
+          </w:p>
+        </w:tc>
+      </w:tr>
+      <w:tr>
+        <w:trPr>
+          <w:trHeight w:val="983"/>
+        </w:trPr>
+        <w:tc>
+          <w:tcPr>
+            <w:tcW w:w="9209" w:type="dxa"/>
+            <w:gridSpan w:val="2"/>
+          </w:tcPr>
+          <w:p>
+            <w:pPr>
+              <w:jc w:val="both"/>
+            </w:pPr>
+            <w:r>
+              <w:t>In the 5</w:t>
+            </w:r>
+            <w:r>
+              <w:rPr>
+                <w:vertAlign w:val="superscript"/>
+              </w:rPr>
+              <w:t>th</w:t>
+            </w:r>
+            <w:r>
+              <w:t xml:space="preserve"> and final sprint I completed the contact page adding error prevention and accessibility to the form as well as this the air b&amp;b phone number and email are now available on the contact page as well as the location of the air b&amp;b, In this sprint I also slightly redesigned the about me page as the previous design was a bit unstable and would easily break. Finally is set up the pipeline of my air b&amp;b to get my site live for people to access as well as fixing my weird navigation system</w:t>
+            </w:r>
+          </w:p>
+        </w:tc>
+      </w:tr>
+      <w:tr>
+        <w:tc>
+          <w:tcPr>
+            <w:tcW w:w="9209" w:type="dxa"/>
+            <w:gridSpan w:val="2"/>
+          </w:tcPr>
+          <w:p>
+            <w:pPr>
+              <w:pStyle w:val="Heading3"/>
+            </w:pPr>
+            <w:r>
+              <w:lastRenderedPageBreak/>
+              <w:t>Things Working Well</w:t>
+            </w:r>
+          </w:p>
+          <w:p>
+            <w:r>
+              <w:t>Form and input boxes now work perfectly as well as the map APIs and the new about me page, the pipeline works perfectly as well copying my files into cPanel. The navigation bar works well now no longer sliding off the page.</w:t>
+            </w:r>
+          </w:p>
+        </w:tc>
+      </w:tr>
+      <w:tr>
+        <w:tc>
+          <w:tcPr>
+            <w:tcW w:w="9209" w:type="dxa"/>
+            <w:gridSpan w:val="2"/>
+          </w:tcPr>
+          <w:p>
+            <w:pPr>
+              <w:pStyle w:val="Heading3"/>
+            </w:pPr>
+            <w:r>
+              <w:t>Things That Could be Improved</w:t>
+            </w:r>
+          </w:p>
+          <w:p>
+            <w:r>
+              <w:t xml:space="preserve">My work speed in the early sprints needs work as I spent to long on the home page and redesigning assets and different elements </w:t>
+            </w:r>
+          </w:p>
+        </w:tc>
+      </w:tr>
+      <w:tr>
+        <w:trPr>
+          <w:trHeight w:val="720"/>
+        </w:trPr>
+        <w:tc>
+          <w:tcPr>
+            <w:tcW w:w="9209" w:type="dxa"/>
+            <w:gridSpan w:val="2"/>
+          </w:tcPr>
+          <w:p>
+            <w:pPr>
+              <w:pStyle w:val="Heading3"/>
+            </w:pPr>
+            <w:r>
+              <w:t>Testing</w:t>
+            </w:r>
+          </w:p>
+          <w:p>
+            <w:r>
+              <w:t>Basic tests throughout such as web audits and heuristic testing, so far my website is working fine outline a few issues</w:t>
+            </w:r>
+            <w:r>
+              <w:t xml:space="preserve"> as well as vigorous tests to find out why my pipeline wasn’t working and to finally fix my pipeline</w:t>
+            </w:r>
+          </w:p>
+        </w:tc>
+      </w:tr>
+      <w:tr>
+        <w:tc>
+          <w:tcPr>
+            <w:tcW w:w="3683" w:type="dxa"/>
+          </w:tcPr>
+          <w:p>
+            <w:pPr>
+              <w:pStyle w:val="Heading3"/>
+            </w:pPr>
+            <w:r>
+              <w:t xml:space="preserve">Backlog Items </w:t>
+            </w:r>
+          </w:p>
+        </w:tc>
+        <w:tc>
+          <w:tcPr>
+            <w:tcW w:w="5526" w:type="dxa"/>
+          </w:tcPr>
+          <w:p>
+            <w:pPr>
+              <w:pStyle w:val="Heading3"/>
+            </w:pPr>
+            <w:r>
+              <w:t>Completed/Not Complete</w:t>
+            </w:r>
+          </w:p>
+        </w:tc>
+      </w:tr>
+      <w:tr>
+        <w:trPr>
+          <w:trHeight w:val="2625"/>
+        </w:trPr>
+        <w:tc>
+          <w:tcPr>
+            <w:tcW w:w="3683" w:type="dxa"/>
+          </w:tcPr>
+          <w:p/>
+        </w:tc>
+        <w:tc>
+          <w:tcPr>
+            <w:tcW w:w="5526" w:type="dxa"/>
+          </w:tcPr>
+          <w:p>
+            <w:r>
+              <w:t>First page of webpage –completed:</w:t>
+            </w:r>
+          </w:p>
+          <w:p>
+            <w:r>
+              <w:t>Second page of webpage –completed</w:t>
+            </w:r>
+          </w:p>
+          <w:p>
+            <w:r>
+              <w:t>Third page of webpage –completed</w:t>
+            </w:r>
+          </w:p>
+          <w:p>
+            <w:r>
+              <w:t>Pipeline –completed</w:t>
+            </w:r>
+          </w:p>
+          <w:p>
+            <w:r>
+              <w:t xml:space="preserve">Navigation – </w:t>
+            </w:r>
+            <w:r>
+              <w:t>fixed</w:t>
+            </w:r>
+          </w:p>
+          <w:p/>
+        </w:tc>
+      </w:tr>
+    </w:tbl>
     <w:p>
       <w:pPr>
         <w:rPr>
@@ -2299,6 +3051,7 @@
           <w:iCs/>
           <w:color w:val="EE0000"/>
         </w:rPr>
+        <w:lastRenderedPageBreak/>
         <w:t xml:space="preserve">Create your own test cases and use the validators. </w:t>
       </w:r>
     </w:p>
@@ -3267,11 +4020,7 @@
         <w:spacing w:line="259" w:lineRule="auto"/>
       </w:pPr>
       <w:r>
-        <w:t xml:space="preserve">What I found with the web Standards and accessibility is that none of my images have any alt text, this is an issue for my sites accessibility as if images don’t load, or some needs to use a screen reader they will have no idea what is going on, which is important as my site is specifically image focused for advertising my air b&amp;b. the text colour clashes with the background images colours which is hard for readability in some of my sections so a new text colour will be needed to increase accessibility. Finally a lot of my CSS has invalid syntax with using </w:t>
-      </w:r>
-      <w:r>
-        <w:lastRenderedPageBreak/>
-        <w:t>commas to separate values, this is a simple fix as all I need to do is remove the commas replacing them with spaces</w:t>
+        <w:t>What I found with the web Standards and accessibility is that none of my images have any alt text, this is an issue for my sites accessibility as if images don’t load, or some needs to use a screen reader they will have no idea what is going on, which is important as my site is specifically image focused for advertising my air b&amp;b. the text colour clashes with the background images colours which is hard for readability in some of my sections so a new text colour will be needed to increase accessibility. Finally a lot of my CSS has invalid syntax with using commas to separate values, this is a simple fix as all I need to do is remove the commas replacing them with spaces</w:t>
       </w:r>
     </w:p>
     <w:p>
@@ -3491,6 +4240,7 @@
                 <w:iCs/>
                 <w:color w:val="747474" w:themeColor="background2" w:themeShade="80"/>
               </w:rPr>
+              <w:lastRenderedPageBreak/>
               <w:t>Navbar</w:t>
             </w:r>
           </w:p>
@@ -4822,16 +5572,7 @@
                 <w:iCs/>
                 <w:color w:val="747474" w:themeColor="background2" w:themeShade="80"/>
               </w:rPr>
-              <w:t xml:space="preserve">A lot of the text colour in my site </w:t>
-            </w:r>
-            <w:r>
-              <w:rPr>
-                <w:i/>
-                <w:iCs/>
-                <w:color w:val="747474" w:themeColor="background2" w:themeShade="80"/>
-              </w:rPr>
-              <w:lastRenderedPageBreak/>
-              <w:t>clashes with the background</w:t>
+              <w:t>A lot of the text colour in my site clashes with the background</w:t>
             </w:r>
           </w:p>
         </w:tc>
@@ -4852,7 +5593,6 @@
                 <w:b/>
                 <w:bCs/>
               </w:rPr>
-              <w:lastRenderedPageBreak/>
               <w:t>11/02/2026</w:t>
             </w:r>
           </w:p>
@@ -5808,6 +6548,7 @@
         <w:pStyle w:val="Heading1"/>
       </w:pPr>
       <w:r>
+        <w:lastRenderedPageBreak/>
         <w:t>References</w:t>
       </w:r>
     </w:p>
@@ -5854,7 +6595,7 @@
         </w:rPr>
         <w:t xml:space="preserve">GeeksforGeeks. (2021, October 15). Agile SDLC (Software Development Life Cycle). GeeksforGeeks. </w:t>
       </w:r>
-      <w:hyperlink r:id="rId12" w:history="1">
+      <w:hyperlink r:id="rId12" w:anchor="agile-sdlc-vs-traditional-sdlc" w:history="1">
         <w:r>
           <w:rPr>
             <w:rStyle w:val="Hyperlink"/>
@@ -5989,7 +6730,7 @@
         </w:rPr>
         <w:t xml:space="preserve">GeeksforGeeks. (2021, October 15). Agile SDLC (Software Development Life Cycle). GeeksforGeeks. </w:t>
       </w:r>
-      <w:hyperlink r:id="rId17" w:history="1">
+      <w:hyperlink r:id="rId17" w:anchor="agile-sdlc-vs-traditional-sdlc" w:history="1">
         <w:r>
           <w:rPr>
             <w:rStyle w:val="Hyperlink"/>
@@ -6122,7 +6863,6 @@
           <w:iCs/>
           <w:color w:val="000000" w:themeColor="text1"/>
         </w:rPr>
-        <w:lastRenderedPageBreak/>
         <w:t xml:space="preserve">GeeksforGeeks. (2018, November 2). How to Align Content of a Div to the Bottom? GeeksforGeeks. </w:t>
       </w:r>
       <w:hyperlink r:id="rId22" w:history="1">
@@ -6177,6 +6917,7 @@
           <w:iCs/>
           <w:color w:val="000000" w:themeColor="text1"/>
         </w:rPr>
+        <w:lastRenderedPageBreak/>
         <w:t xml:space="preserve">GeeksforGeeks. (2018a, November 2). How to Align Content of a Div to the Bottom? GeeksforGeeks. </w:t>
       </w:r>
       <w:hyperlink r:id="rId24" w:history="1">
@@ -6503,95 +7244,9 @@
 <file path=word/numbering.xml><?xml version="1.0" encoding="utf-8"?>
 <w:numbering xmlns:wpc="http://schemas.microsoft.com/office/word/2010/wordprocessingCanvas" xmlns:cx="http://schemas.microsoft.com/office/drawing/2014/chartex" xmlns:cx1="http://schemas.microsoft.com/office/drawing/2015/9/8/chartex" xmlns:cx2="http://schemas.microsoft.com/office/drawing/2015/10/21/chartex" xmlns:cx3="http://schemas.microsoft.com/office/drawing/2016/5/9/chartex" xmlns:cx4="http://schemas.microsoft.com/office/drawing/2016/5/10/chartex" xmlns:cx5="http://schemas.microsoft.com/office/drawing/2016/5/11/chartex" xmlns:cx6="http://schemas.microsoft.com/office/drawing/2016/5/12/chartex" xmlns:cx7="http://schemas.microsoft.com/office/drawing/2016/5/13/chartex" xmlns:cx8="http://schemas.microsoft.com/office/drawing/2016/5/14/chartex" xmlns:mc="http://schemas.openxmlformats.org/markup-compatibility/2006" xmlns:aink="http://schemas.microsoft.com/office/drawing/2016/ink" xmlns:am3d="http://schemas.microsoft.com/office/drawing/2017/model3d" xmlns:o="urn:schemas-microsoft-com:office:office" xmlns:oel="http://schemas.microsoft.com/office/2019/extlst" xmlns:r="http://schemas.openxmlformats.org/officeDocument/2006/relationships" xmlns:m="http://schemas.openxmlformats.org/officeDocument/2006/math" xmlns:v="urn:schemas-microsoft-com:vml" xmlns:wp14="http://schemas.microsoft.com/office/word/2010/wordprocessingDrawing" xmlns:wp="http://schemas.openxmlformats.org/drawingml/2006/wordprocessingDrawing" xmlns:w10="urn:schemas-microsoft-com:office:word" xmlns:w="http://schemas.openxmlformats.org/wordprocessingml/2006/main" xmlns:w14="http://schemas.microsoft.com/office/word/2010/wordml" xmlns:w15="http://schemas.microsoft.com/office/word/2012/wordml" xmlns:w16cex="http://schemas.microsoft.com/office/word/2018/wordml/cex" xmlns:w16cid="http://schemas.microsoft.com/office/word/2016/wordml/cid" xmlns:w16="http://schemas.microsoft.com/office/word/2018/wordml" xmlns:w16du="http://schemas.microsoft.com/office/word/2023/wordml/word16du" xmlns:w16sdtdh="http://schemas.microsoft.com/office/word/2020/wordml/sdtdatahash" xmlns:w16sdtfl="http://schemas.microsoft.com/office/word/2024/wordml/sdtformatlock" xmlns:w16se="http://schemas.microsoft.com/office/word/2015/wordml/symex" xmlns:wpg="http://schemas.microsoft.com/office/word/2010/wordprocessingGroup" xmlns:wpi="http://schemas.microsoft.com/office/word/2010/wordprocessingInk" xmlns:wne="http://schemas.microsoft.com/office/word/2006/wordml" xmlns:wps="http://schemas.microsoft.com/office/word/2010/wordprocessingShape" mc:Ignorable="w14 w15 w16se w16cid w16 w16cex w16sdtdh w16sdtfl w16du wp14">
   <w:abstractNum w:abstractNumId="0" w15:restartNumberingAfterBreak="0">
-    <w:nsid w:val="47C76692"/>
+    <w:nsid w:val="00DF28F0"/>
     <w:multiLevelType w:val="hybridMultilevel"/>
-    <w:tmpl w:val="7FA8C0EE"/>
-    <w:lvl w:ilvl="0" w:tplc="0809000F">
-      <w:start w:val="1"/>
-      <w:numFmt w:val="decimal"/>
-      <w:lvlText w:val="%1."/>
-      <w:lvlJc w:val="left"/>
-      <w:pPr>
-        <w:ind w:left="720" w:hanging="360"/>
-      </w:pPr>
-    </w:lvl>
-    <w:lvl w:ilvl="1" w:tplc="08090019" w:tentative="1">
-      <w:start w:val="1"/>
-      <w:numFmt w:val="lowerLetter"/>
-      <w:lvlText w:val="%2."/>
-      <w:lvlJc w:val="left"/>
-      <w:pPr>
-        <w:ind w:left="1440" w:hanging="360"/>
-      </w:pPr>
-    </w:lvl>
-    <w:lvl w:ilvl="2" w:tplc="0809001B" w:tentative="1">
-      <w:start w:val="1"/>
-      <w:numFmt w:val="lowerRoman"/>
-      <w:lvlText w:val="%3."/>
-      <w:lvlJc w:val="right"/>
-      <w:pPr>
-        <w:ind w:left="2160" w:hanging="180"/>
-      </w:pPr>
-    </w:lvl>
-    <w:lvl w:ilvl="3" w:tplc="0809000F" w:tentative="1">
-      <w:start w:val="1"/>
-      <w:numFmt w:val="decimal"/>
-      <w:lvlText w:val="%4."/>
-      <w:lvlJc w:val="left"/>
-      <w:pPr>
-        <w:ind w:left="2880" w:hanging="360"/>
-      </w:pPr>
-    </w:lvl>
-    <w:lvl w:ilvl="4" w:tplc="08090019" w:tentative="1">
-      <w:start w:val="1"/>
-      <w:numFmt w:val="lowerLetter"/>
-      <w:lvlText w:val="%5."/>
-      <w:lvlJc w:val="left"/>
-      <w:pPr>
-        <w:ind w:left="3600" w:hanging="360"/>
-      </w:pPr>
-    </w:lvl>
-    <w:lvl w:ilvl="5" w:tplc="0809001B" w:tentative="1">
-      <w:start w:val="1"/>
-      <w:numFmt w:val="lowerRoman"/>
-      <w:lvlText w:val="%6."/>
-      <w:lvlJc w:val="right"/>
-      <w:pPr>
-        <w:ind w:left="4320" w:hanging="180"/>
-      </w:pPr>
-    </w:lvl>
-    <w:lvl w:ilvl="6" w:tplc="0809000F" w:tentative="1">
-      <w:start w:val="1"/>
-      <w:numFmt w:val="decimal"/>
-      <w:lvlText w:val="%7."/>
-      <w:lvlJc w:val="left"/>
-      <w:pPr>
-        <w:ind w:left="5040" w:hanging="360"/>
-      </w:pPr>
-    </w:lvl>
-    <w:lvl w:ilvl="7" w:tplc="08090019" w:tentative="1">
-      <w:start w:val="1"/>
-      <w:numFmt w:val="lowerLetter"/>
-      <w:lvlText w:val="%8."/>
-      <w:lvlJc w:val="left"/>
-      <w:pPr>
-        <w:ind w:left="5760" w:hanging="360"/>
-      </w:pPr>
-    </w:lvl>
-    <w:lvl w:ilvl="8" w:tplc="0809001B" w:tentative="1">
-      <w:start w:val="1"/>
-      <w:numFmt w:val="lowerRoman"/>
-      <w:lvlText w:val="%9."/>
-      <w:lvlJc w:val="right"/>
-      <w:pPr>
-        <w:ind w:left="6480" w:hanging="180"/>
-      </w:pPr>
-    </w:lvl>
-  </w:abstractNum>
-  <w:abstractNum w:abstractNumId="1" w15:restartNumberingAfterBreak="0">
-    <w:nsid w:val="73292F3E"/>
-    <w:multiLevelType w:val="hybridMultilevel"/>
-    <w:tmpl w:val="407EA190"/>
+    <w:tmpl w:val="870AFF96"/>
     <w:lvl w:ilvl="0" w:tplc="08090001">
       <w:start w:val="1"/>
       <w:numFmt w:val="bullet"/>
@@ -6701,11 +7356,445 @@
       </w:rPr>
     </w:lvl>
   </w:abstractNum>
+  <w:abstractNum w:abstractNumId="1" w15:restartNumberingAfterBreak="0">
+    <w:nsid w:val="25EF6F86"/>
+    <w:multiLevelType w:val="hybridMultilevel"/>
+    <w:tmpl w:val="5992A162"/>
+    <w:lvl w:ilvl="0" w:tplc="08090001">
+      <w:start w:val="1"/>
+      <w:numFmt w:val="bullet"/>
+      <w:lvlText w:val=""/>
+      <w:lvlJc w:val="left"/>
+      <w:pPr>
+        <w:ind w:left="720" w:hanging="360"/>
+      </w:pPr>
+      <w:rPr>
+        <w:rFonts w:ascii="Symbol" w:hAnsi="Symbol" w:hint="default"/>
+      </w:rPr>
+    </w:lvl>
+    <w:lvl w:ilvl="1" w:tplc="08090003" w:tentative="1">
+      <w:start w:val="1"/>
+      <w:numFmt w:val="bullet"/>
+      <w:lvlText w:val="o"/>
+      <w:lvlJc w:val="left"/>
+      <w:pPr>
+        <w:ind w:left="1440" w:hanging="360"/>
+      </w:pPr>
+      <w:rPr>
+        <w:rFonts w:ascii="Courier New" w:hAnsi="Courier New" w:cs="Courier New" w:hint="default"/>
+      </w:rPr>
+    </w:lvl>
+    <w:lvl w:ilvl="2" w:tplc="08090005" w:tentative="1">
+      <w:start w:val="1"/>
+      <w:numFmt w:val="bullet"/>
+      <w:lvlText w:val=""/>
+      <w:lvlJc w:val="left"/>
+      <w:pPr>
+        <w:ind w:left="2160" w:hanging="360"/>
+      </w:pPr>
+      <w:rPr>
+        <w:rFonts w:ascii="Wingdings" w:hAnsi="Wingdings" w:hint="default"/>
+      </w:rPr>
+    </w:lvl>
+    <w:lvl w:ilvl="3" w:tplc="08090001" w:tentative="1">
+      <w:start w:val="1"/>
+      <w:numFmt w:val="bullet"/>
+      <w:lvlText w:val=""/>
+      <w:lvlJc w:val="left"/>
+      <w:pPr>
+        <w:ind w:left="2880" w:hanging="360"/>
+      </w:pPr>
+      <w:rPr>
+        <w:rFonts w:ascii="Symbol" w:hAnsi="Symbol" w:hint="default"/>
+      </w:rPr>
+    </w:lvl>
+    <w:lvl w:ilvl="4" w:tplc="08090003" w:tentative="1">
+      <w:start w:val="1"/>
+      <w:numFmt w:val="bullet"/>
+      <w:lvlText w:val="o"/>
+      <w:lvlJc w:val="left"/>
+      <w:pPr>
+        <w:ind w:left="3600" w:hanging="360"/>
+      </w:pPr>
+      <w:rPr>
+        <w:rFonts w:ascii="Courier New" w:hAnsi="Courier New" w:cs="Courier New" w:hint="default"/>
+      </w:rPr>
+    </w:lvl>
+    <w:lvl w:ilvl="5" w:tplc="08090005" w:tentative="1">
+      <w:start w:val="1"/>
+      <w:numFmt w:val="bullet"/>
+      <w:lvlText w:val=""/>
+      <w:lvlJc w:val="left"/>
+      <w:pPr>
+        <w:ind w:left="4320" w:hanging="360"/>
+      </w:pPr>
+      <w:rPr>
+        <w:rFonts w:ascii="Wingdings" w:hAnsi="Wingdings" w:hint="default"/>
+      </w:rPr>
+    </w:lvl>
+    <w:lvl w:ilvl="6" w:tplc="08090001" w:tentative="1">
+      <w:start w:val="1"/>
+      <w:numFmt w:val="bullet"/>
+      <w:lvlText w:val=""/>
+      <w:lvlJc w:val="left"/>
+      <w:pPr>
+        <w:ind w:left="5040" w:hanging="360"/>
+      </w:pPr>
+      <w:rPr>
+        <w:rFonts w:ascii="Symbol" w:hAnsi="Symbol" w:hint="default"/>
+      </w:rPr>
+    </w:lvl>
+    <w:lvl w:ilvl="7" w:tplc="08090003" w:tentative="1">
+      <w:start w:val="1"/>
+      <w:numFmt w:val="bullet"/>
+      <w:lvlText w:val="o"/>
+      <w:lvlJc w:val="left"/>
+      <w:pPr>
+        <w:ind w:left="5760" w:hanging="360"/>
+      </w:pPr>
+      <w:rPr>
+        <w:rFonts w:ascii="Courier New" w:hAnsi="Courier New" w:cs="Courier New" w:hint="default"/>
+      </w:rPr>
+    </w:lvl>
+    <w:lvl w:ilvl="8" w:tplc="08090005" w:tentative="1">
+      <w:start w:val="1"/>
+      <w:numFmt w:val="bullet"/>
+      <w:lvlText w:val=""/>
+      <w:lvlJc w:val="left"/>
+      <w:pPr>
+        <w:ind w:left="6480" w:hanging="360"/>
+      </w:pPr>
+      <w:rPr>
+        <w:rFonts w:ascii="Wingdings" w:hAnsi="Wingdings" w:hint="default"/>
+      </w:rPr>
+    </w:lvl>
+  </w:abstractNum>
+  <w:abstractNum w:abstractNumId="2" w15:restartNumberingAfterBreak="0">
+    <w:nsid w:val="47C76692"/>
+    <w:multiLevelType w:val="hybridMultilevel"/>
+    <w:tmpl w:val="7FA8C0EE"/>
+    <w:lvl w:ilvl="0" w:tplc="0809000F">
+      <w:start w:val="1"/>
+      <w:numFmt w:val="decimal"/>
+      <w:lvlText w:val="%1."/>
+      <w:lvlJc w:val="left"/>
+      <w:pPr>
+        <w:ind w:left="720" w:hanging="360"/>
+      </w:pPr>
+    </w:lvl>
+    <w:lvl w:ilvl="1" w:tplc="08090019" w:tentative="1">
+      <w:start w:val="1"/>
+      <w:numFmt w:val="lowerLetter"/>
+      <w:lvlText w:val="%2."/>
+      <w:lvlJc w:val="left"/>
+      <w:pPr>
+        <w:ind w:left="1440" w:hanging="360"/>
+      </w:pPr>
+    </w:lvl>
+    <w:lvl w:ilvl="2" w:tplc="0809001B" w:tentative="1">
+      <w:start w:val="1"/>
+      <w:numFmt w:val="lowerRoman"/>
+      <w:lvlText w:val="%3."/>
+      <w:lvlJc w:val="right"/>
+      <w:pPr>
+        <w:ind w:left="2160" w:hanging="180"/>
+      </w:pPr>
+    </w:lvl>
+    <w:lvl w:ilvl="3" w:tplc="0809000F" w:tentative="1">
+      <w:start w:val="1"/>
+      <w:numFmt w:val="decimal"/>
+      <w:lvlText w:val="%4."/>
+      <w:lvlJc w:val="left"/>
+      <w:pPr>
+        <w:ind w:left="2880" w:hanging="360"/>
+      </w:pPr>
+    </w:lvl>
+    <w:lvl w:ilvl="4" w:tplc="08090019" w:tentative="1">
+      <w:start w:val="1"/>
+      <w:numFmt w:val="lowerLetter"/>
+      <w:lvlText w:val="%5."/>
+      <w:lvlJc w:val="left"/>
+      <w:pPr>
+        <w:ind w:left="3600" w:hanging="360"/>
+      </w:pPr>
+    </w:lvl>
+    <w:lvl w:ilvl="5" w:tplc="0809001B" w:tentative="1">
+      <w:start w:val="1"/>
+      <w:numFmt w:val="lowerRoman"/>
+      <w:lvlText w:val="%6."/>
+      <w:lvlJc w:val="right"/>
+      <w:pPr>
+        <w:ind w:left="4320" w:hanging="180"/>
+      </w:pPr>
+    </w:lvl>
+    <w:lvl w:ilvl="6" w:tplc="0809000F" w:tentative="1">
+      <w:start w:val="1"/>
+      <w:numFmt w:val="decimal"/>
+      <w:lvlText w:val="%7."/>
+      <w:lvlJc w:val="left"/>
+      <w:pPr>
+        <w:ind w:left="5040" w:hanging="360"/>
+      </w:pPr>
+    </w:lvl>
+    <w:lvl w:ilvl="7" w:tplc="08090019" w:tentative="1">
+      <w:start w:val="1"/>
+      <w:numFmt w:val="lowerLetter"/>
+      <w:lvlText w:val="%8."/>
+      <w:lvlJc w:val="left"/>
+      <w:pPr>
+        <w:ind w:left="5760" w:hanging="360"/>
+      </w:pPr>
+    </w:lvl>
+    <w:lvl w:ilvl="8" w:tplc="0809001B" w:tentative="1">
+      <w:start w:val="1"/>
+      <w:numFmt w:val="lowerRoman"/>
+      <w:lvlText w:val="%9."/>
+      <w:lvlJc w:val="right"/>
+      <w:pPr>
+        <w:ind w:left="6480" w:hanging="180"/>
+      </w:pPr>
+    </w:lvl>
+  </w:abstractNum>
+  <w:abstractNum w:abstractNumId="3" w15:restartNumberingAfterBreak="0">
+    <w:nsid w:val="73292F3E"/>
+    <w:multiLevelType w:val="hybridMultilevel"/>
+    <w:tmpl w:val="407EA190"/>
+    <w:lvl w:ilvl="0" w:tplc="08090001">
+      <w:start w:val="1"/>
+      <w:numFmt w:val="bullet"/>
+      <w:lvlText w:val=""/>
+      <w:lvlJc w:val="left"/>
+      <w:pPr>
+        <w:ind w:left="720" w:hanging="360"/>
+      </w:pPr>
+      <w:rPr>
+        <w:rFonts w:ascii="Symbol" w:hAnsi="Symbol" w:hint="default"/>
+      </w:rPr>
+    </w:lvl>
+    <w:lvl w:ilvl="1" w:tplc="08090003" w:tentative="1">
+      <w:start w:val="1"/>
+      <w:numFmt w:val="bullet"/>
+      <w:lvlText w:val="o"/>
+      <w:lvlJc w:val="left"/>
+      <w:pPr>
+        <w:ind w:left="1440" w:hanging="360"/>
+      </w:pPr>
+      <w:rPr>
+        <w:rFonts w:ascii="Courier New" w:hAnsi="Courier New" w:cs="Courier New" w:hint="default"/>
+      </w:rPr>
+    </w:lvl>
+    <w:lvl w:ilvl="2" w:tplc="08090005" w:tentative="1">
+      <w:start w:val="1"/>
+      <w:numFmt w:val="bullet"/>
+      <w:lvlText w:val=""/>
+      <w:lvlJc w:val="left"/>
+      <w:pPr>
+        <w:ind w:left="2160" w:hanging="360"/>
+      </w:pPr>
+      <w:rPr>
+        <w:rFonts w:ascii="Wingdings" w:hAnsi="Wingdings" w:hint="default"/>
+      </w:rPr>
+    </w:lvl>
+    <w:lvl w:ilvl="3" w:tplc="08090001" w:tentative="1">
+      <w:start w:val="1"/>
+      <w:numFmt w:val="bullet"/>
+      <w:lvlText w:val=""/>
+      <w:lvlJc w:val="left"/>
+      <w:pPr>
+        <w:ind w:left="2880" w:hanging="360"/>
+      </w:pPr>
+      <w:rPr>
+        <w:rFonts w:ascii="Symbol" w:hAnsi="Symbol" w:hint="default"/>
+      </w:rPr>
+    </w:lvl>
+    <w:lvl w:ilvl="4" w:tplc="08090003" w:tentative="1">
+      <w:start w:val="1"/>
+      <w:numFmt w:val="bullet"/>
+      <w:lvlText w:val="o"/>
+      <w:lvlJc w:val="left"/>
+      <w:pPr>
+        <w:ind w:left="3600" w:hanging="360"/>
+      </w:pPr>
+      <w:rPr>
+        <w:rFonts w:ascii="Courier New" w:hAnsi="Courier New" w:cs="Courier New" w:hint="default"/>
+      </w:rPr>
+    </w:lvl>
+    <w:lvl w:ilvl="5" w:tplc="08090005" w:tentative="1">
+      <w:start w:val="1"/>
+      <w:numFmt w:val="bullet"/>
+      <w:lvlText w:val=""/>
+      <w:lvlJc w:val="left"/>
+      <w:pPr>
+        <w:ind w:left="4320" w:hanging="360"/>
+      </w:pPr>
+      <w:rPr>
+        <w:rFonts w:ascii="Wingdings" w:hAnsi="Wingdings" w:hint="default"/>
+      </w:rPr>
+    </w:lvl>
+    <w:lvl w:ilvl="6" w:tplc="08090001" w:tentative="1">
+      <w:start w:val="1"/>
+      <w:numFmt w:val="bullet"/>
+      <w:lvlText w:val=""/>
+      <w:lvlJc w:val="left"/>
+      <w:pPr>
+        <w:ind w:left="5040" w:hanging="360"/>
+      </w:pPr>
+      <w:rPr>
+        <w:rFonts w:ascii="Symbol" w:hAnsi="Symbol" w:hint="default"/>
+      </w:rPr>
+    </w:lvl>
+    <w:lvl w:ilvl="7" w:tplc="08090003" w:tentative="1">
+      <w:start w:val="1"/>
+      <w:numFmt w:val="bullet"/>
+      <w:lvlText w:val="o"/>
+      <w:lvlJc w:val="left"/>
+      <w:pPr>
+        <w:ind w:left="5760" w:hanging="360"/>
+      </w:pPr>
+      <w:rPr>
+        <w:rFonts w:ascii="Courier New" w:hAnsi="Courier New" w:cs="Courier New" w:hint="default"/>
+      </w:rPr>
+    </w:lvl>
+    <w:lvl w:ilvl="8" w:tplc="08090005" w:tentative="1">
+      <w:start w:val="1"/>
+      <w:numFmt w:val="bullet"/>
+      <w:lvlText w:val=""/>
+      <w:lvlJc w:val="left"/>
+      <w:pPr>
+        <w:ind w:left="6480" w:hanging="360"/>
+      </w:pPr>
+      <w:rPr>
+        <w:rFonts w:ascii="Wingdings" w:hAnsi="Wingdings" w:hint="default"/>
+      </w:rPr>
+    </w:lvl>
+  </w:abstractNum>
+  <w:abstractNum w:abstractNumId="4" w15:restartNumberingAfterBreak="0">
+    <w:nsid w:val="7EB70E05"/>
+    <w:multiLevelType w:val="hybridMultilevel"/>
+    <w:tmpl w:val="F68E36D4"/>
+    <w:lvl w:ilvl="0" w:tplc="08090001">
+      <w:start w:val="1"/>
+      <w:numFmt w:val="bullet"/>
+      <w:lvlText w:val=""/>
+      <w:lvlJc w:val="left"/>
+      <w:pPr>
+        <w:ind w:left="720" w:hanging="360"/>
+      </w:pPr>
+      <w:rPr>
+        <w:rFonts w:ascii="Symbol" w:hAnsi="Symbol" w:hint="default"/>
+      </w:rPr>
+    </w:lvl>
+    <w:lvl w:ilvl="1" w:tplc="08090003" w:tentative="1">
+      <w:start w:val="1"/>
+      <w:numFmt w:val="bullet"/>
+      <w:lvlText w:val="o"/>
+      <w:lvlJc w:val="left"/>
+      <w:pPr>
+        <w:ind w:left="1440" w:hanging="360"/>
+      </w:pPr>
+      <w:rPr>
+        <w:rFonts w:ascii="Courier New" w:hAnsi="Courier New" w:cs="Courier New" w:hint="default"/>
+      </w:rPr>
+    </w:lvl>
+    <w:lvl w:ilvl="2" w:tplc="08090005" w:tentative="1">
+      <w:start w:val="1"/>
+      <w:numFmt w:val="bullet"/>
+      <w:lvlText w:val=""/>
+      <w:lvlJc w:val="left"/>
+      <w:pPr>
+        <w:ind w:left="2160" w:hanging="360"/>
+      </w:pPr>
+      <w:rPr>
+        <w:rFonts w:ascii="Wingdings" w:hAnsi="Wingdings" w:hint="default"/>
+      </w:rPr>
+    </w:lvl>
+    <w:lvl w:ilvl="3" w:tplc="08090001" w:tentative="1">
+      <w:start w:val="1"/>
+      <w:numFmt w:val="bullet"/>
+      <w:lvlText w:val=""/>
+      <w:lvlJc w:val="left"/>
+      <w:pPr>
+        <w:ind w:left="2880" w:hanging="360"/>
+      </w:pPr>
+      <w:rPr>
+        <w:rFonts w:ascii="Symbol" w:hAnsi="Symbol" w:hint="default"/>
+      </w:rPr>
+    </w:lvl>
+    <w:lvl w:ilvl="4" w:tplc="08090003" w:tentative="1">
+      <w:start w:val="1"/>
+      <w:numFmt w:val="bullet"/>
+      <w:lvlText w:val="o"/>
+      <w:lvlJc w:val="left"/>
+      <w:pPr>
+        <w:ind w:left="3600" w:hanging="360"/>
+      </w:pPr>
+      <w:rPr>
+        <w:rFonts w:ascii="Courier New" w:hAnsi="Courier New" w:cs="Courier New" w:hint="default"/>
+      </w:rPr>
+    </w:lvl>
+    <w:lvl w:ilvl="5" w:tplc="08090005" w:tentative="1">
+      <w:start w:val="1"/>
+      <w:numFmt w:val="bullet"/>
+      <w:lvlText w:val=""/>
+      <w:lvlJc w:val="left"/>
+      <w:pPr>
+        <w:ind w:left="4320" w:hanging="360"/>
+      </w:pPr>
+      <w:rPr>
+        <w:rFonts w:ascii="Wingdings" w:hAnsi="Wingdings" w:hint="default"/>
+      </w:rPr>
+    </w:lvl>
+    <w:lvl w:ilvl="6" w:tplc="08090001" w:tentative="1">
+      <w:start w:val="1"/>
+      <w:numFmt w:val="bullet"/>
+      <w:lvlText w:val=""/>
+      <w:lvlJc w:val="left"/>
+      <w:pPr>
+        <w:ind w:left="5040" w:hanging="360"/>
+      </w:pPr>
+      <w:rPr>
+        <w:rFonts w:ascii="Symbol" w:hAnsi="Symbol" w:hint="default"/>
+      </w:rPr>
+    </w:lvl>
+    <w:lvl w:ilvl="7" w:tplc="08090003" w:tentative="1">
+      <w:start w:val="1"/>
+      <w:numFmt w:val="bullet"/>
+      <w:lvlText w:val="o"/>
+      <w:lvlJc w:val="left"/>
+      <w:pPr>
+        <w:ind w:left="5760" w:hanging="360"/>
+      </w:pPr>
+      <w:rPr>
+        <w:rFonts w:ascii="Courier New" w:hAnsi="Courier New" w:cs="Courier New" w:hint="default"/>
+      </w:rPr>
+    </w:lvl>
+    <w:lvl w:ilvl="8" w:tplc="08090005" w:tentative="1">
+      <w:start w:val="1"/>
+      <w:numFmt w:val="bullet"/>
+      <w:lvlText w:val=""/>
+      <w:lvlJc w:val="left"/>
+      <w:pPr>
+        <w:ind w:left="6480" w:hanging="360"/>
+      </w:pPr>
+      <w:rPr>
+        <w:rFonts w:ascii="Wingdings" w:hAnsi="Wingdings" w:hint="default"/>
+      </w:rPr>
+    </w:lvl>
+  </w:abstractNum>
   <w:num w:numId="1" w16cid:durableId="1227229847">
-    <w:abstractNumId w:val="1"/>
+    <w:abstractNumId w:val="3"/>
   </w:num>
   <w:num w:numId="2" w16cid:durableId="534587989">
+    <w:abstractNumId w:val="2"/>
+  </w:num>
+  <w:num w:numId="3" w16cid:durableId="1576551297">
     <w:abstractNumId w:val="0"/>
+  </w:num>
+  <w:num w:numId="4" w16cid:durableId="569079105">
+    <w:abstractNumId w:val="4"/>
+  </w:num>
+  <w:num w:numId="5" w16cid:durableId="703293541">
+    <w:abstractNumId w:val="1"/>
   </w:num>
 </w:numbering>
 </file>
@@ -7110,7 +8199,7 @@
   <w:style w:type="paragraph" w:default="1" w:styleId="Normal">
     <w:name w:val="Normal"/>
     <w:qFormat/>
-    <w:rsid w:val="008B6DDB"/>
+    <w:rsid w:val="00D549CD"/>
   </w:style>
   <w:style w:type="paragraph" w:styleId="Heading1">
     <w:name w:val="heading 1"/>
@@ -7991,6 +9080,12 @@
 </file>
 
 <file path=customXml/item2.xml><?xml version="1.0" encoding="utf-8"?>
+<p:properties xmlns:p="http://schemas.microsoft.com/office/2006/metadata/properties" xmlns:xsi="http://www.w3.org/2001/XMLSchema-instance" xmlns:pc="http://schemas.microsoft.com/office/infopath/2007/PartnerControls">
+  <documentManagement/>
+</p:properties>
+</file>
+
+<file path=customXml/item3.xml><?xml version="1.0" encoding="utf-8"?>
 <ct:contentTypeSchema xmlns:ct="http://schemas.microsoft.com/office/2006/metadata/contentType" xmlns:ma="http://schemas.microsoft.com/office/2006/metadata/properties/metaAttributes" ct:_="" ma:_="" ma:contentTypeName="Document" ma:contentTypeID="0x0101007F9B77EF18F72D42BF7CA9F6826BEC22" ma:contentTypeVersion="0" ma:contentTypeDescription="Create a new document." ma:contentTypeScope="" ma:versionID="e4f4e26e41b1394fb7f34997664e1d8e">
   <xsd:schema xmlns:xsd="http://www.w3.org/2001/XMLSchema" xmlns:xs="http://www.w3.org/2001/XMLSchema" xmlns:p="http://schemas.microsoft.com/office/2006/metadata/properties" targetNamespace="http://schemas.microsoft.com/office/2006/metadata/properties" ma:root="true" ma:fieldsID="500c6692915ba10984c0aabd49f31b22">
     <xsd:element name="properties">
@@ -8104,12 +9199,6 @@
 </ct:contentTypeSchema>
 </file>
 
-<file path=customXml/item3.xml><?xml version="1.0" encoding="utf-8"?>
-<p:properties xmlns:p="http://schemas.microsoft.com/office/2006/metadata/properties" xmlns:xsi="http://www.w3.org/2001/XMLSchema-instance" xmlns:pc="http://schemas.microsoft.com/office/infopath/2007/PartnerControls">
-  <documentManagement/>
-</p:properties>
-</file>
-
 <file path=customXml/itemProps1.xml><?xml version="1.0" encoding="utf-8"?>
 <ds:datastoreItem xmlns:ds="http://schemas.openxmlformats.org/officeDocument/2006/customXml" ds:itemID="{A97F3957-719F-49E0-AB08-80BC7F65D4D6}">
   <ds:schemaRefs>
@@ -8119,6 +9208,15 @@
 </file>
 
 <file path=customXml/itemProps2.xml><?xml version="1.0" encoding="utf-8"?>
+<ds:datastoreItem xmlns:ds="http://schemas.openxmlformats.org/officeDocument/2006/customXml" ds:itemID="{060D503E-AA15-4A4D-97A3-2383E6379E28}">
+  <ds:schemaRefs>
+    <ds:schemaRef ds:uri="http://schemas.microsoft.com/office/2006/metadata/properties"/>
+    <ds:schemaRef ds:uri="http://schemas.microsoft.com/office/infopath/2007/PartnerControls"/>
+  </ds:schemaRefs>
+</ds:datastoreItem>
+</file>
+
+<file path=customXml/itemProps3.xml><?xml version="1.0" encoding="utf-8"?>
 <ds:datastoreItem xmlns:ds="http://schemas.openxmlformats.org/officeDocument/2006/customXml" ds:itemID="{074A6305-2C90-4520-A604-88B518C2A142}">
   <ds:schemaRefs>
     <ds:schemaRef ds:uri="http://schemas.microsoft.com/office/2006/metadata/contentType"/>
@@ -8132,13 +9230,4 @@
     <ds:schemaRef ds:uri="http://schemas.microsoft.com/office/infopath/2007/PartnerControls"/>
   </ds:schemaRefs>
 </ds:datastoreItem>
-</file>
-
-<file path=customXml/itemProps3.xml><?xml version="1.0" encoding="utf-8"?>
-<ds:datastoreItem xmlns:ds="http://schemas.openxmlformats.org/officeDocument/2006/customXml" ds:itemID="{060D503E-AA15-4A4D-97A3-2383E6379E28}">
-  <ds:schemaRefs>
-    <ds:schemaRef ds:uri="http://schemas.microsoft.com/office/2006/metadata/properties"/>
-    <ds:schemaRef ds:uri="http://schemas.microsoft.com/office/infopath/2007/PartnerControls"/>
-  </ds:schemaRefs>
-</ds:datastoreItem>
 </file>
</xml_diff>